<commit_message>
Label change: DBS to AbC
</commit_message>
<xml_diff>
--- a/5_manuscript/survey_comparison.docx
+++ b/5_manuscript/survey_comparison.docx
@@ -741,7 +741,7 @@
         <w:spacing w:after="60" w:before="60" w:line="240"/>
         <w:ind w:left="60" w:right="60" w:firstLine="0" w:firstLineChars="0"/>
       </w:pPr>
-      <w:bookmarkStart w:id="8ea156b7-3d49-46a5-bd6a-7d81904d3fea" w:name="t-sample"/>
+      <w:bookmarkStart w:id="0aa89df9-ccec-4019-9c3a-544c4962810a" w:name="t-sample"/>
       <w:r>
         <w:rPr>
           <w:rFonts w:ascii="Arial" w:hAnsi="Arial" w:eastAsia="Arial" w:cs="Arial"/>
@@ -790,7 +790,7 @@
         </w:rPr>
         <w:fldChar w:fldCharType="end" w:dirty="true"/>
       </w:r>
-      <w:bookmarkEnd w:id="8ea156b7-3d49-46a5-bd6a-7d81904d3fea"/>
+      <w:bookmarkEnd w:id="0aa89df9-ccec-4019-9c3a-544c4962810a"/>
       <w:r>
         <w:rPr>
           <w:rFonts w:ascii="Arial" w:hAnsi="Arial" w:eastAsia="Arial" w:cs="Arial"/>
@@ -2025,7 +2025,7 @@
       <w:pPr>
         <w:pStyle w:stlname="Image Caption" w:val="ImageCaption"/>
       </w:pPr>
-      <w:bookmarkStart w:id="c5278fd7-93ad-49a8-948e-0e9124d2ab97" w:name="f-sample"/>
+      <w:bookmarkStart w:id="bd63c467-144b-48ce-a496-1b94765fc2c1" w:name="f-sample"/>
       <w:r>
         <w:rPr>
           <w:rFonts w:ascii="Arial" w:hAnsi="Arial" w:eastAsia="Arial" w:cs="Arial"/>
@@ -2074,7 +2074,7 @@
         </w:rPr>
         <w:fldChar w:fldCharType="end" w:dirty="true"/>
       </w:r>
-      <w:bookmarkEnd w:id="c5278fd7-93ad-49a8-948e-0e9124d2ab97"/>
+      <w:bookmarkEnd w:id="bd63c467-144b-48ce-a496-1b94765fc2c1"/>
       <w:r>
         <w:rPr>
           <w:rFonts w:ascii="Arial" w:hAnsi="Arial" w:eastAsia="Arial" w:cs="Arial"/>
@@ -2141,7 +2141,7 @@
       <w:pPr>
         <w:pStyle w:stlname="Image Caption" w:val="ImageCaption"/>
       </w:pPr>
-      <w:bookmarkStart w:id="eb8cdbb8-b289-497b-8fde-c998132902a5" w:name="f-sample"/>
+      <w:bookmarkStart w:id="d7827b66-e922-4f3b-9c59-0108cf6bcc3c" w:name="f-sample"/>
       <w:r>
         <w:rPr>
           <w:rFonts w:ascii="Arial" w:hAnsi="Arial" w:eastAsia="Arial" w:cs="Arial"/>
@@ -2190,7 +2190,7 @@
         </w:rPr>
         <w:fldChar w:fldCharType="end" w:dirty="true"/>
       </w:r>
-      <w:bookmarkEnd w:id="eb8cdbb8-b289-497b-8fde-c998132902a5"/>
+      <w:bookmarkEnd w:id="d7827b66-e922-4f3b-9c59-0108cf6bcc3c"/>
       <w:r>
         <w:rPr>
           <w:rFonts w:ascii="Arial" w:hAnsi="Arial" w:eastAsia="Arial" w:cs="Arial"/>
@@ -2323,7 +2323,7 @@
       <w:pPr>
         <w:pStyle w:stlname="Image Caption" w:val="ImageCaption"/>
       </w:pPr>
-      <w:bookmarkStart w:id="55c1de9a-3ca5-484b-89f6-54b8ce2118f8" w:name="f-sample-2"/>
+      <w:bookmarkStart w:id="fc8d2d29-a8a9-489b-b385-d841b88181d7" w:name="f-sample-2"/>
       <w:r>
         <w:rPr>
           <w:rFonts w:ascii="Arial" w:hAnsi="Arial" w:eastAsia="Arial" w:cs="Arial"/>
@@ -2372,7 +2372,7 @@
         </w:rPr>
         <w:fldChar w:fldCharType="end" w:dirty="true"/>
       </w:r>
-      <w:bookmarkEnd w:id="55c1de9a-3ca5-484b-89f6-54b8ce2118f8"/>
+      <w:bookmarkEnd w:id="fc8d2d29-a8a9-489b-b385-d841b88181d7"/>
       <w:r>
         <w:rPr>
           <w:rFonts w:ascii="Arial" w:hAnsi="Arial" w:eastAsia="Arial" w:cs="Arial"/>
@@ -2439,7 +2439,7 @@
       <w:pPr>
         <w:pStyle w:stlname="Image Caption" w:val="ImageCaption"/>
       </w:pPr>
-      <w:bookmarkStart w:id="71f0a90e-cac0-46fc-9b89-533fd86d2fdd" w:name="f-sample-2"/>
+      <w:bookmarkStart w:id="91cb93f3-6b6e-41d5-987b-208d987a60bf" w:name="f-sample-2"/>
       <w:r>
         <w:rPr>
           <w:rFonts w:ascii="Arial" w:hAnsi="Arial" w:eastAsia="Arial" w:cs="Arial"/>
@@ -2488,7 +2488,7 @@
         </w:rPr>
         <w:fldChar w:fldCharType="end" w:dirty="true"/>
       </w:r>
-      <w:bookmarkEnd w:id="71f0a90e-cac0-46fc-9b89-533fd86d2fdd"/>
+      <w:bookmarkEnd w:id="91cb93f3-6b6e-41d5-987b-208d987a60bf"/>
       <w:r>
         <w:rPr>
           <w:rFonts w:ascii="Arial" w:hAnsi="Arial" w:eastAsia="Arial" w:cs="Arial"/>
@@ -2514,7 +2514,7 @@
         <w:rPr/>
         <w:drawing>
           <wp:inline distT="0" distB="0" distL="0" distR="0">
-            <wp:extent cx="5486400" cy="3657600"/>
+            <wp:extent cx="5486400" cy="3200400"/>
             <wp:docPr id="9" name="" descr=""/>
             <wp:cNvGraphicFramePr>
               <a:graphicFrameLocks noChangeAspect="1"/>
@@ -2537,7 +2537,7 @@
                   <pic:spPr bwMode="auto">
                     <a:xfrm>
                       <a:off x="0" y="0"/>
-                      <a:ext cx="76200" cy="50800"/>
+                      <a:ext cx="76200" cy="44450"/>
                     </a:xfrm>
                     <a:prstGeom prst="rect">
                       <a:avLst/>
@@ -2555,7 +2555,7 @@
       <w:pPr>
         <w:pStyle w:stlname="Image Caption" w:val="ImageCaption"/>
       </w:pPr>
-      <w:bookmarkStart w:id="ff20d0fd-11da-4ae4-bc8c-303cf005adf5" w:name="f-sample-2"/>
+      <w:bookmarkStart w:id="67a1211b-10f6-480e-b6e1-3de09838a17b" w:name="f-sample-2"/>
       <w:r>
         <w:rPr>
           <w:rFonts w:ascii="Arial" w:hAnsi="Arial" w:eastAsia="Arial" w:cs="Arial"/>
@@ -2604,7 +2604,7 @@
         </w:rPr>
         <w:fldChar w:fldCharType="end" w:dirty="true"/>
       </w:r>
-      <w:bookmarkEnd w:id="ff20d0fd-11da-4ae4-bc8c-303cf005adf5"/>
+      <w:bookmarkEnd w:id="67a1211b-10f6-480e-b6e1-3de09838a17b"/>
       <w:r>
         <w:rPr>
           <w:rFonts w:ascii="Arial" w:hAnsi="Arial" w:eastAsia="Arial" w:cs="Arial"/>

</xml_diff>